<commit_message>
both the front end and backend
</commit_message>
<xml_diff>
--- a/Documentation.docx
+++ b/Documentation.docx
@@ -122,7 +122,7 @@
           <w:sz w:val="24"/>
           <w:szCs w:val="24"/>
         </w:rPr>
-        <w:t>Obed Keritich</w:t>
+        <w:t>Obed Kertich</w:t>
       </w:r>
     </w:p>
     <w:p>
@@ -146,25 +146,7 @@
           <w:sz w:val="24"/>
           <w:szCs w:val="24"/>
         </w:rPr>
-        <w:t>K</w:t>
-      </w:r>
-      <w:r>
-        <w:rPr>
-          <w:rFonts w:ascii="Times New Roman" w:hAnsi="Times New Roman"/>
-          <w:color w:val="000000"/>
-          <w:sz w:val="24"/>
-          <w:szCs w:val="24"/>
-        </w:rPr>
-        <w:t>u</w:t>
-      </w:r>
-      <w:r>
-        <w:rPr>
-          <w:rFonts w:ascii="Times New Roman" w:hAnsi="Times New Roman"/>
-          <w:color w:val="000000"/>
-          <w:sz w:val="24"/>
-          <w:szCs w:val="24"/>
-        </w:rPr>
-        <w:t>ku Ali ngocho</w:t>
+        <w:t>Kuku Ali ngocho</w:t>
       </w:r>
     </w:p>
     <w:p>
@@ -1029,7 +1011,7 @@
           <w:szCs w:val="24"/>
         </w:rPr>
         <w:drawing>
-          <wp:anchor behindDoc="0" distT="0" distB="0" distL="0" distR="0" simplePos="0" locked="0" layoutInCell="0" allowOverlap="1" relativeHeight="2">
+          <wp:anchor behindDoc="0" distT="0" distB="0" distL="0" distR="0" simplePos="0" locked="0" layoutInCell="0" allowOverlap="1" relativeHeight="3">
             <wp:simplePos x="0" y="0"/>
             <wp:positionH relativeFrom="column">
               <wp:align>center</wp:align>
@@ -1594,7 +1576,7 @@
           <w:szCs w:val="24"/>
         </w:rPr>
         <w:drawing>
-          <wp:anchor behindDoc="0" distT="0" distB="0" distL="0" distR="0" simplePos="0" locked="0" layoutInCell="0" allowOverlap="1" relativeHeight="3">
+          <wp:anchor behindDoc="0" distT="0" distB="0" distL="0" distR="0" simplePos="0" locked="0" layoutInCell="0" allowOverlap="1" relativeHeight="4">
             <wp:simplePos x="0" y="0"/>
             <wp:positionH relativeFrom="column">
               <wp:posOffset>696595</wp:posOffset>
@@ -2179,7 +2161,7 @@
       </w:r>
       <w:r>
         <w:drawing>
-          <wp:anchor behindDoc="0" distT="0" distB="0" distL="0" distR="0" simplePos="0" locked="0" layoutInCell="0" allowOverlap="1" relativeHeight="4">
+          <wp:anchor behindDoc="0" distT="0" distB="0" distL="0" distR="0" simplePos="0" locked="0" layoutInCell="0" allowOverlap="1" relativeHeight="5">
             <wp:simplePos x="0" y="0"/>
             <wp:positionH relativeFrom="column">
               <wp:align>center</wp:align>
@@ -2606,10 +2588,7 @@
         </w:rPr>
       </w:pPr>
       <w:r>
-        <w:rPr>
-          <w:rFonts w:ascii="Times New Roman" w:hAnsi="Times New Roman"/>
-          <w:bdr w:val="single" w:sz="2" w:space="1" w:color="D9D9E3"/>
-        </w:rPr>
+        <w:rPr/>
         <w:drawing>
           <wp:inline distT="0" distB="0" distL="0" distR="0">
             <wp:extent cx="9888220" cy="5191760"/>
@@ -2669,7 +2648,7 @@
           <w:bdr w:val="single" w:sz="2" w:space="1" w:color="D9D9E3"/>
         </w:rPr>
         <w:drawing>
-          <wp:anchor behindDoc="0" distT="0" distB="0" distL="0" distR="0" simplePos="0" locked="0" layoutInCell="0" allowOverlap="1" relativeHeight="5">
+          <wp:anchor behindDoc="0" distT="0" distB="0" distL="0" distR="0" simplePos="0" locked="0" layoutInCell="0" allowOverlap="1" relativeHeight="6">
             <wp:simplePos x="0" y="0"/>
             <wp:positionH relativeFrom="column">
               <wp:align>center</wp:align>
@@ -3486,8 +3465,8 @@
           <w:rFonts w:ascii="Times New Roman" w:hAnsi="Times New Roman"/>
         </w:rPr>
       </w:pPr>
-      <w:bookmarkStart w:id="1" w:name="_bookmark62"/>
-      <w:bookmarkStart w:id="2" w:name="_bookmark621"/>
+      <w:bookmarkStart w:id="1" w:name="_bookmark621"/>
+      <w:bookmarkStart w:id="2" w:name="_bookmark62"/>
       <w:bookmarkEnd w:id="1"/>
       <w:bookmarkEnd w:id="2"/>
       <w:r>
@@ -3496,15 +3475,7 @@
           <w:b/>
           <w:bCs/>
         </w:rPr>
-        <w:t xml:space="preserve">7. </w:t>
-      </w:r>
-      <w:r>
-        <w:rPr>
-          <w:rFonts w:ascii="Times New Roman" w:hAnsi="Times New Roman"/>
-          <w:b/>
-          <w:bCs/>
-        </w:rPr>
-        <w:t>CONCLUSION</w:t>
+        <w:t>7. CONCLUSION</w:t>
       </w:r>
     </w:p>
     <w:p>
@@ -3887,8 +3858,8 @@
           <w:bCs/>
         </w:rPr>
       </w:pPr>
-      <w:bookmarkStart w:id="3" w:name="_bookmark63"/>
-      <w:bookmarkStart w:id="4" w:name="_bookmark631"/>
+      <w:bookmarkStart w:id="3" w:name="_bookmark631"/>
+      <w:bookmarkStart w:id="4" w:name="_bookmark63"/>
       <w:bookmarkEnd w:id="3"/>
       <w:bookmarkEnd w:id="4"/>
       <w:r>

</xml_diff>